<commit_message>
[+] MAJ du rapport hebdomadaire
</commit_message>
<xml_diff>
--- a/rapports/Rapport hebdomadaire.docx
+++ b/rapports/Rapport hebdomadaire.docx
@@ -135,31 +135,7 @@
           <w:sz w:val="28"/>
           <w:szCs w:val="28"/>
         </w:rPr>
-        <w:t xml:space="preserve">Java </w:t>
-      </w:r>
-      <w:proofErr w:type="spellStart"/>
-      <w:r>
-        <w:rPr>
-          <w:rStyle w:val="Accentuation"/>
-          <w:rFonts w:ascii="Roboto" w:hAnsi="Roboto"/>
-          <w:i w:val="0"/>
-          <w:iCs w:val="0"/>
-          <w:sz w:val="28"/>
-          <w:szCs w:val="28"/>
-        </w:rPr>
-        <w:t>Language</w:t>
-      </w:r>
-      <w:proofErr w:type="spellEnd"/>
-      <w:r>
-        <w:rPr>
-          <w:rStyle w:val="Accentuation"/>
-          <w:rFonts w:ascii="Roboto" w:hAnsi="Roboto"/>
-          <w:i w:val="0"/>
-          <w:iCs w:val="0"/>
-          <w:sz w:val="28"/>
-          <w:szCs w:val="28"/>
-        </w:rPr>
-        <w:t xml:space="preserve"> Model</w:t>
+        <w:t>Java Language Model</w:t>
       </w:r>
       <w:r>
         <w:rPr>
@@ -188,7 +164,10 @@
     <w:p>
       <w:pPr>
         <w:rPr>
-          <w:rFonts w:ascii="Roboto" w:hAnsi="Roboto"/>
+          <w:rStyle w:val="Accentuation"/>
+          <w:rFonts w:ascii="Roboto" w:hAnsi="Roboto"/>
+          <w:i w:val="0"/>
+          <w:iCs w:val="0"/>
           <w:sz w:val="28"/>
           <w:szCs w:val="28"/>
         </w:rPr>
@@ -214,6 +193,106 @@
           <w:szCs w:val="28"/>
         </w:rPr>
         <w:t xml:space="preserve"> la suite du développement du code </w:t>
+      </w:r>
+      <w:r>
+        <w:rPr>
+          <w:rStyle w:val="Accentuation"/>
+          <w:rFonts w:ascii="Roboto" w:hAnsi="Roboto"/>
+          <w:i w:val="0"/>
+          <w:iCs w:val="0"/>
+          <w:sz w:val="28"/>
+          <w:szCs w:val="28"/>
+        </w:rPr>
+        <w:t>nous avons par exemple rajouté plusieurs classes pour représenter les éléments du code java en UML ainsi qu’une interface qu’elles implémentent toute.</w:t>
+      </w:r>
+    </w:p>
+    <w:p>
+      <w:pPr>
+        <w:rPr>
+          <w:rStyle w:val="Accentuation"/>
+          <w:rFonts w:ascii="Roboto" w:hAnsi="Roboto"/>
+          <w:i w:val="0"/>
+          <w:iCs w:val="0"/>
+          <w:sz w:val="28"/>
+          <w:szCs w:val="28"/>
+        </w:rPr>
+      </w:pPr>
+    </w:p>
+    <w:p>
+      <w:pPr>
+        <w:rPr>
+          <w:rStyle w:val="Accentuation"/>
+          <w:rFonts w:ascii="Roboto" w:hAnsi="Roboto"/>
+          <w:i w:val="0"/>
+          <w:iCs w:val="0"/>
+          <w:sz w:val="28"/>
+          <w:szCs w:val="28"/>
+        </w:rPr>
+      </w:pPr>
+      <w:r>
+        <w:rPr>
+          <w:rStyle w:val="Accentuation"/>
+          <w:rFonts w:ascii="Roboto" w:hAnsi="Roboto"/>
+          <w:i w:val="0"/>
+          <w:iCs w:val="0"/>
+          <w:sz w:val="28"/>
+          <w:szCs w:val="28"/>
+        </w:rPr>
+        <w:t>Aucun problème majeur n’a été rencontré cette semaine.</w:t>
+      </w:r>
+    </w:p>
+    <w:p>
+      <w:pPr>
+        <w:rPr>
+          <w:rStyle w:val="Accentuation"/>
+          <w:rFonts w:ascii="Roboto" w:hAnsi="Roboto"/>
+          <w:i w:val="0"/>
+          <w:iCs w:val="0"/>
+          <w:sz w:val="28"/>
+          <w:szCs w:val="28"/>
+        </w:rPr>
+      </w:pPr>
+    </w:p>
+    <w:p>
+      <w:pPr>
+        <w:rPr>
+          <w:rFonts w:ascii="Roboto" w:hAnsi="Roboto"/>
+          <w:sz w:val="28"/>
+          <w:szCs w:val="28"/>
+        </w:rPr>
+      </w:pPr>
+      <w:r>
+        <w:rPr>
+          <w:rStyle w:val="Accentuation"/>
+          <w:rFonts w:ascii="Roboto" w:hAnsi="Roboto"/>
+          <w:i w:val="0"/>
+          <w:iCs w:val="0"/>
+          <w:sz w:val="28"/>
+          <w:szCs w:val="28"/>
+        </w:rPr>
+        <w:t>Pour la suite du projet nous continuerons à améliorer nos classe</w:t>
+      </w:r>
+      <w:r>
+        <w:rPr>
+          <w:rStyle w:val="Accentuation"/>
+          <w:rFonts w:ascii="Roboto" w:hAnsi="Roboto"/>
+          <w:i w:val="0"/>
+          <w:iCs w:val="0"/>
+          <w:sz w:val="28"/>
+          <w:szCs w:val="28"/>
+        </w:rPr>
+        <w:t>s</w:t>
+      </w:r>
+      <w:r>
+        <w:rPr>
+          <w:rStyle w:val="Accentuation"/>
+          <w:rFonts w:ascii="Roboto" w:hAnsi="Roboto"/>
+          <w:i w:val="0"/>
+          <w:iCs w:val="0"/>
+          <w:sz w:val="28"/>
+          <w:szCs w:val="28"/>
+        </w:rPr>
+        <w:t xml:space="preserve"> et en rajouter pour affiner le diagramme UML.</w:t>
       </w:r>
     </w:p>
     <w:sectPr>

</xml_diff>